<commit_message>
added the arduino side documentation
</commit_message>
<xml_diff>
--- a/androidStuff/documentation.docx
+++ b/androidStuff/documentation.docx
@@ -2103,6 +2103,609 @@
         <w:rPr/>
       </w:r>
     </w:p>
+    <w:p>
+      <w:pPr>
+        <w:pStyle w:val="Normal"/>
+        <w:numPr>
+          <w:ilvl w:val="0"/>
+          <w:numId w:val="0"/>
+        </w:numPr>
+        <w:ind w:left="720" w:hanging="0"/>
+        <w:jc w:val="left"/>
+        <w:rPr/>
+      </w:pPr>
+      <w:r>
+        <w:rPr/>
+      </w:r>
+    </w:p>
+    <w:p>
+      <w:pPr>
+        <w:pStyle w:val="Normal"/>
+        <w:numPr>
+          <w:ilvl w:val="0"/>
+          <w:numId w:val="0"/>
+        </w:numPr>
+        <w:ind w:left="720" w:hanging="0"/>
+        <w:jc w:val="left"/>
+        <w:rPr/>
+      </w:pPr>
+      <w:r>
+        <w:rPr/>
+      </w:r>
+    </w:p>
+    <w:p>
+      <w:pPr>
+        <w:pStyle w:val="Normal"/>
+        <w:numPr>
+          <w:ilvl w:val="0"/>
+          <w:numId w:val="0"/>
+        </w:numPr>
+        <w:ind w:left="720" w:hanging="0"/>
+        <w:jc w:val="left"/>
+        <w:rPr/>
+      </w:pPr>
+      <w:r>
+        <w:rPr/>
+      </w:r>
+    </w:p>
+    <w:p>
+      <w:pPr>
+        <w:pStyle w:val="Normal"/>
+        <w:numPr>
+          <w:ilvl w:val="0"/>
+          <w:numId w:val="0"/>
+        </w:numPr>
+        <w:ind w:left="720" w:hanging="0"/>
+        <w:jc w:val="left"/>
+        <w:rPr/>
+      </w:pPr>
+      <w:r>
+        <w:rPr/>
+      </w:r>
+    </w:p>
+    <w:p>
+      <w:pPr>
+        <w:pStyle w:val="Normal"/>
+        <w:numPr>
+          <w:ilvl w:val="0"/>
+          <w:numId w:val="0"/>
+        </w:numPr>
+        <w:ind w:left="720" w:hanging="0"/>
+        <w:jc w:val="left"/>
+        <w:rPr/>
+      </w:pPr>
+      <w:r>
+        <w:rPr/>
+      </w:r>
+    </w:p>
+    <w:p>
+      <w:pPr>
+        <w:pStyle w:val="Normal"/>
+        <w:numPr>
+          <w:ilvl w:val="0"/>
+          <w:numId w:val="0"/>
+        </w:numPr>
+        <w:ind w:left="720" w:hanging="0"/>
+        <w:jc w:val="left"/>
+        <w:rPr/>
+      </w:pPr>
+      <w:r>
+        <w:rPr/>
+      </w:r>
+    </w:p>
+    <w:p>
+      <w:pPr>
+        <w:pStyle w:val="Normal"/>
+        <w:numPr>
+          <w:ilvl w:val="0"/>
+          <w:numId w:val="0"/>
+        </w:numPr>
+        <w:ind w:left="720" w:hanging="0"/>
+        <w:jc w:val="left"/>
+        <w:rPr/>
+      </w:pPr>
+      <w:r>
+        <w:rPr/>
+      </w:r>
+    </w:p>
+    <w:p>
+      <w:pPr>
+        <w:pStyle w:val="Normal"/>
+        <w:numPr>
+          <w:ilvl w:val="0"/>
+          <w:numId w:val="0"/>
+        </w:numPr>
+        <w:ind w:hanging="0"/>
+        <w:jc w:val="left"/>
+        <w:rPr>
+          <w:b w:val="false"/>
+          <w:b w:val="false"/>
+          <w:bCs w:val="false"/>
+          <w:sz w:val="32"/>
+          <w:szCs w:val="32"/>
+          <w:u w:val="single"/>
+        </w:rPr>
+      </w:pPr>
+      <w:r>
+        <w:rPr>
+          <w:b w:val="false"/>
+          <w:bCs w:val="false"/>
+          <w:sz w:val="32"/>
+          <w:szCs w:val="32"/>
+          <w:u w:val="single"/>
+        </w:rPr>
+        <w:t>Arduino side:</w:t>
+      </w:r>
+    </w:p>
+    <w:p>
+      <w:pPr>
+        <w:pStyle w:val="Normal"/>
+        <w:numPr>
+          <w:ilvl w:val="0"/>
+          <w:numId w:val="0"/>
+        </w:numPr>
+        <w:ind w:hanging="0"/>
+        <w:jc w:val="both"/>
+        <w:rPr>
+          <w:b w:val="false"/>
+          <w:b w:val="false"/>
+          <w:bCs w:val="false"/>
+          <w:sz w:val="32"/>
+          <w:szCs w:val="32"/>
+          <w:u w:val="none"/>
+        </w:rPr>
+      </w:pPr>
+      <w:r>
+        <w:rPr>
+          <w:b w:val="false"/>
+          <w:bCs w:val="false"/>
+          <w:sz w:val="32"/>
+          <w:szCs w:val="32"/>
+          <w:u w:val="none"/>
+        </w:rPr>
+        <w:tab/>
+        <w:t>On the arduino side, we used Nodemcu board - It is an arduino compatible board with ESP8266 WiFi module implemented on it - .</w:t>
+      </w:r>
+    </w:p>
+    <w:p>
+      <w:pPr>
+        <w:pStyle w:val="Normal"/>
+        <w:numPr>
+          <w:ilvl w:val="0"/>
+          <w:numId w:val="0"/>
+        </w:numPr>
+        <w:ind w:hanging="0"/>
+        <w:jc w:val="both"/>
+        <w:rPr>
+          <w:b w:val="false"/>
+          <w:b w:val="false"/>
+          <w:bCs w:val="false"/>
+          <w:sz w:val="32"/>
+          <w:szCs w:val="32"/>
+          <w:u w:val="none"/>
+        </w:rPr>
+      </w:pPr>
+      <w:r>
+        <w:rPr>
+          <w:b w:val="false"/>
+          <w:bCs w:val="false"/>
+          <w:sz w:val="32"/>
+          <w:szCs w:val="32"/>
+          <w:u w:val="none"/>
+        </w:rPr>
+      </w:r>
+    </w:p>
+    <w:p>
+      <w:pPr>
+        <w:pStyle w:val="Normal"/>
+        <w:numPr>
+          <w:ilvl w:val="0"/>
+          <w:numId w:val="0"/>
+        </w:numPr>
+        <w:ind w:hanging="0"/>
+        <w:jc w:val="both"/>
+        <w:rPr>
+          <w:b w:val="false"/>
+          <w:b w:val="false"/>
+          <w:bCs w:val="false"/>
+          <w:sz w:val="32"/>
+          <w:szCs w:val="32"/>
+          <w:u w:val="none"/>
+        </w:rPr>
+      </w:pPr>
+      <w:r>
+        <w:rPr>
+          <w:b w:val="false"/>
+          <w:bCs w:val="false"/>
+          <w:sz w:val="32"/>
+          <w:szCs w:val="32"/>
+          <w:u w:val="none"/>
+        </w:rPr>
+        <w:drawing>
+          <wp:anchor behindDoc="0" distT="0" distB="0" distL="0" distR="0" simplePos="0" locked="0" layoutInCell="1" allowOverlap="1" relativeHeight="9">
+            <wp:simplePos x="0" y="0"/>
+            <wp:positionH relativeFrom="column">
+              <wp:posOffset>1449705</wp:posOffset>
+            </wp:positionH>
+            <wp:positionV relativeFrom="paragraph">
+              <wp:posOffset>62865</wp:posOffset>
+            </wp:positionV>
+            <wp:extent cx="3433445" cy="2403475"/>
+            <wp:effectExtent l="0" t="0" r="0" b="0"/>
+            <wp:wrapSquare wrapText="largest"/>
+            <wp:docPr id="8" name="Image8" descr=""/>
+            <wp:cNvGraphicFramePr>
+              <a:graphicFrameLocks xmlns:a="http://schemas.openxmlformats.org/drawingml/2006/main" noChangeAspect="1"/>
+            </wp:cNvGraphicFramePr>
+            <a:graphic xmlns:a="http://schemas.openxmlformats.org/drawingml/2006/main">
+              <a:graphicData uri="http://schemas.openxmlformats.org/drawingml/2006/picture">
+                <pic:pic xmlns:pic="http://schemas.openxmlformats.org/drawingml/2006/picture">
+                  <pic:nvPicPr>
+                    <pic:cNvPr id="8" name="Image8" descr=""/>
+                    <pic:cNvPicPr>
+                      <a:picLocks noChangeAspect="1" noChangeArrowheads="1"/>
+                    </pic:cNvPicPr>
+                  </pic:nvPicPr>
+                  <pic:blipFill>
+                    <a:blip r:embed="rId9"/>
+                    <a:stretch>
+                      <a:fillRect/>
+                    </a:stretch>
+                  </pic:blipFill>
+                  <pic:spPr bwMode="auto">
+                    <a:xfrm>
+                      <a:off x="0" y="0"/>
+                      <a:ext cx="3433445" cy="2403475"/>
+                    </a:xfrm>
+                    <a:prstGeom prst="rect">
+                      <a:avLst/>
+                    </a:prstGeom>
+                  </pic:spPr>
+                </pic:pic>
+              </a:graphicData>
+            </a:graphic>
+          </wp:anchor>
+        </w:drawing>
+      </w:r>
+    </w:p>
+    <w:p>
+      <w:pPr>
+        <w:pStyle w:val="Normal"/>
+        <w:numPr>
+          <w:ilvl w:val="0"/>
+          <w:numId w:val="0"/>
+        </w:numPr>
+        <w:ind w:hanging="0"/>
+        <w:jc w:val="both"/>
+        <w:rPr>
+          <w:b w:val="false"/>
+          <w:b w:val="false"/>
+          <w:bCs w:val="false"/>
+          <w:sz w:val="32"/>
+          <w:szCs w:val="32"/>
+          <w:u w:val="none"/>
+        </w:rPr>
+      </w:pPr>
+      <w:r>
+        <w:rPr>
+          <w:b w:val="false"/>
+          <w:bCs w:val="false"/>
+          <w:sz w:val="32"/>
+          <w:szCs w:val="32"/>
+          <w:u w:val="none"/>
+        </w:rPr>
+        <w:tab/>
+      </w:r>
+    </w:p>
+    <w:p>
+      <w:pPr>
+        <w:pStyle w:val="Normal"/>
+        <w:numPr>
+          <w:ilvl w:val="0"/>
+          <w:numId w:val="0"/>
+        </w:numPr>
+        <w:ind w:hanging="0"/>
+        <w:jc w:val="both"/>
+        <w:rPr>
+          <w:b w:val="false"/>
+          <w:b w:val="false"/>
+          <w:bCs w:val="false"/>
+          <w:sz w:val="32"/>
+          <w:szCs w:val="32"/>
+          <w:u w:val="none"/>
+        </w:rPr>
+      </w:pPr>
+      <w:r>
+        <w:rPr>
+          <w:b w:val="false"/>
+          <w:bCs w:val="false"/>
+          <w:sz w:val="32"/>
+          <w:szCs w:val="32"/>
+          <w:u w:val="none"/>
+        </w:rPr>
+      </w:r>
+    </w:p>
+    <w:p>
+      <w:pPr>
+        <w:pStyle w:val="Normal"/>
+        <w:numPr>
+          <w:ilvl w:val="0"/>
+          <w:numId w:val="0"/>
+        </w:numPr>
+        <w:ind w:hanging="0"/>
+        <w:jc w:val="both"/>
+        <w:rPr>
+          <w:b w:val="false"/>
+          <w:b w:val="false"/>
+          <w:bCs w:val="false"/>
+          <w:sz w:val="32"/>
+          <w:szCs w:val="32"/>
+          <w:u w:val="none"/>
+        </w:rPr>
+      </w:pPr>
+      <w:r>
+        <w:rPr>
+          <w:b w:val="false"/>
+          <w:bCs w:val="false"/>
+          <w:sz w:val="32"/>
+          <w:szCs w:val="32"/>
+          <w:u w:val="none"/>
+        </w:rPr>
+      </w:r>
+    </w:p>
+    <w:p>
+      <w:pPr>
+        <w:pStyle w:val="Normal"/>
+        <w:numPr>
+          <w:ilvl w:val="0"/>
+          <w:numId w:val="0"/>
+        </w:numPr>
+        <w:ind w:hanging="0"/>
+        <w:jc w:val="both"/>
+        <w:rPr>
+          <w:b w:val="false"/>
+          <w:b w:val="false"/>
+          <w:bCs w:val="false"/>
+          <w:sz w:val="32"/>
+          <w:szCs w:val="32"/>
+          <w:u w:val="none"/>
+        </w:rPr>
+      </w:pPr>
+      <w:r>
+        <w:rPr>
+          <w:b w:val="false"/>
+          <w:bCs w:val="false"/>
+          <w:sz w:val="32"/>
+          <w:szCs w:val="32"/>
+          <w:u w:val="none"/>
+        </w:rPr>
+      </w:r>
+    </w:p>
+    <w:p>
+      <w:pPr>
+        <w:pStyle w:val="Normal"/>
+        <w:numPr>
+          <w:ilvl w:val="0"/>
+          <w:numId w:val="0"/>
+        </w:numPr>
+        <w:ind w:hanging="0"/>
+        <w:jc w:val="both"/>
+        <w:rPr>
+          <w:b w:val="false"/>
+          <w:b w:val="false"/>
+          <w:bCs w:val="false"/>
+          <w:sz w:val="32"/>
+          <w:szCs w:val="32"/>
+          <w:u w:val="none"/>
+        </w:rPr>
+      </w:pPr>
+      <w:r>
+        <w:rPr>
+          <w:b w:val="false"/>
+          <w:bCs w:val="false"/>
+          <w:sz w:val="32"/>
+          <w:szCs w:val="32"/>
+          <w:u w:val="none"/>
+        </w:rPr>
+      </w:r>
+    </w:p>
+    <w:p>
+      <w:pPr>
+        <w:pStyle w:val="Normal"/>
+        <w:numPr>
+          <w:ilvl w:val="0"/>
+          <w:numId w:val="0"/>
+        </w:numPr>
+        <w:ind w:hanging="0"/>
+        <w:jc w:val="both"/>
+        <w:rPr>
+          <w:b w:val="false"/>
+          <w:b w:val="false"/>
+          <w:bCs w:val="false"/>
+          <w:sz w:val="32"/>
+          <w:szCs w:val="32"/>
+          <w:u w:val="none"/>
+        </w:rPr>
+      </w:pPr>
+      <w:r>
+        <w:rPr>
+          <w:b w:val="false"/>
+          <w:bCs w:val="false"/>
+          <w:sz w:val="32"/>
+          <w:szCs w:val="32"/>
+          <w:u w:val="none"/>
+        </w:rPr>
+      </w:r>
+    </w:p>
+    <w:p>
+      <w:pPr>
+        <w:pStyle w:val="Normal"/>
+        <w:numPr>
+          <w:ilvl w:val="0"/>
+          <w:numId w:val="0"/>
+        </w:numPr>
+        <w:ind w:hanging="0"/>
+        <w:jc w:val="both"/>
+        <w:rPr>
+          <w:b w:val="false"/>
+          <w:b w:val="false"/>
+          <w:bCs w:val="false"/>
+          <w:sz w:val="32"/>
+          <w:szCs w:val="32"/>
+          <w:u w:val="none"/>
+        </w:rPr>
+      </w:pPr>
+      <w:r>
+        <w:rPr>
+          <w:b w:val="false"/>
+          <w:bCs w:val="false"/>
+          <w:sz w:val="32"/>
+          <w:szCs w:val="32"/>
+          <w:u w:val="none"/>
+        </w:rPr>
+      </w:r>
+    </w:p>
+    <w:p>
+      <w:pPr>
+        <w:pStyle w:val="Normal"/>
+        <w:numPr>
+          <w:ilvl w:val="0"/>
+          <w:numId w:val="0"/>
+        </w:numPr>
+        <w:ind w:hanging="0"/>
+        <w:jc w:val="both"/>
+        <w:rPr>
+          <w:b w:val="false"/>
+          <w:b w:val="false"/>
+          <w:bCs w:val="false"/>
+          <w:sz w:val="32"/>
+          <w:szCs w:val="32"/>
+          <w:u w:val="none"/>
+        </w:rPr>
+      </w:pPr>
+      <w:r>
+        <w:rPr>
+          <w:b w:val="false"/>
+          <w:bCs w:val="false"/>
+          <w:sz w:val="32"/>
+          <w:szCs w:val="32"/>
+          <w:u w:val="none"/>
+        </w:rPr>
+      </w:r>
+    </w:p>
+    <w:p>
+      <w:pPr>
+        <w:pStyle w:val="Normal"/>
+        <w:numPr>
+          <w:ilvl w:val="0"/>
+          <w:numId w:val="0"/>
+        </w:numPr>
+        <w:ind w:hanging="0"/>
+        <w:jc w:val="both"/>
+        <w:rPr>
+          <w:b w:val="false"/>
+          <w:b w:val="false"/>
+          <w:bCs w:val="false"/>
+          <w:sz w:val="32"/>
+          <w:szCs w:val="32"/>
+          <w:u w:val="none"/>
+        </w:rPr>
+      </w:pPr>
+      <w:r>
+        <w:rPr>
+          <w:b w:val="false"/>
+          <w:bCs w:val="false"/>
+          <w:sz w:val="32"/>
+          <w:szCs w:val="32"/>
+          <w:u w:val="none"/>
+        </w:rPr>
+      </w:r>
+    </w:p>
+    <w:p>
+      <w:pPr>
+        <w:pStyle w:val="Normal"/>
+        <w:numPr>
+          <w:ilvl w:val="0"/>
+          <w:numId w:val="0"/>
+        </w:numPr>
+        <w:ind w:hanging="0"/>
+        <w:jc w:val="both"/>
+        <w:rPr>
+          <w:b w:val="false"/>
+          <w:b w:val="false"/>
+          <w:bCs w:val="false"/>
+          <w:sz w:val="32"/>
+          <w:szCs w:val="32"/>
+          <w:u w:val="none"/>
+        </w:rPr>
+      </w:pPr>
+      <w:r>
+        <w:rPr>
+          <w:b w:val="false"/>
+          <w:bCs w:val="false"/>
+          <w:sz w:val="32"/>
+          <w:szCs w:val="32"/>
+          <w:u w:val="none"/>
+        </w:rPr>
+      </w:r>
+    </w:p>
+    <w:p>
+      <w:pPr>
+        <w:pStyle w:val="Normal"/>
+        <w:numPr>
+          <w:ilvl w:val="0"/>
+          <w:numId w:val="0"/>
+        </w:numPr>
+        <w:ind w:hanging="0"/>
+        <w:jc w:val="both"/>
+        <w:rPr>
+          <w:b w:val="false"/>
+          <w:b w:val="false"/>
+          <w:bCs w:val="false"/>
+          <w:sz w:val="32"/>
+          <w:szCs w:val="32"/>
+          <w:u w:val="none"/>
+        </w:rPr>
+      </w:pPr>
+      <w:r>
+        <w:rPr>
+          <w:b w:val="false"/>
+          <w:bCs w:val="false"/>
+          <w:sz w:val="32"/>
+          <w:szCs w:val="32"/>
+          <w:u w:val="none"/>
+        </w:rPr>
+      </w:r>
+    </w:p>
+    <w:p>
+      <w:pPr>
+        <w:pStyle w:val="Normal"/>
+        <w:numPr>
+          <w:ilvl w:val="0"/>
+          <w:numId w:val="0"/>
+        </w:numPr>
+        <w:ind w:hanging="0"/>
+        <w:jc w:val="both"/>
+        <w:rPr>
+          <w:b w:val="false"/>
+          <w:b w:val="false"/>
+          <w:bCs w:val="false"/>
+          <w:sz w:val="32"/>
+          <w:szCs w:val="32"/>
+          <w:u w:val="none"/>
+        </w:rPr>
+      </w:pPr>
+      <w:r>
+        <w:rPr>
+          <w:b w:val="false"/>
+          <w:bCs w:val="false"/>
+          <w:sz w:val="32"/>
+          <w:szCs w:val="32"/>
+          <w:u w:val="none"/>
+        </w:rPr>
+        <w:t>The board starts with trying to connect to the network specified in the code and on a successful connection, it prints out its IP address so we can access it from the android app.</w:t>
+      </w:r>
+    </w:p>
     <w:sectPr>
       <w:type w:val="nextPage"/>
       <w:pgSz w:w="12240" w:h="15840"/>

</xml_diff>

<commit_message>
documentation updated with the options menu part
</commit_message>
<xml_diff>
--- a/androidStuff/documentation.docx
+++ b/androidStuff/documentation.docx
@@ -99,7 +99,7 @@
         <w:pStyle w:val="Normal"/>
         <w:numPr>
           <w:ilvl w:val="0"/>
-          <w:numId w:val="1"/>
+          <w:numId w:val="2"/>
         </w:numPr>
         <w:jc w:val="both"/>
         <w:rPr>
@@ -122,7 +122,7 @@
         <w:pStyle w:val="Normal"/>
         <w:numPr>
           <w:ilvl w:val="0"/>
-          <w:numId w:val="1"/>
+          <w:numId w:val="2"/>
         </w:numPr>
         <w:jc w:val="both"/>
         <w:rPr>
@@ -145,7 +145,7 @@
         <w:pStyle w:val="Normal"/>
         <w:numPr>
           <w:ilvl w:val="0"/>
-          <w:numId w:val="1"/>
+          <w:numId w:val="2"/>
         </w:numPr>
         <w:jc w:val="both"/>
         <w:rPr>
@@ -168,7 +168,7 @@
         <w:pStyle w:val="Normal"/>
         <w:numPr>
           <w:ilvl w:val="0"/>
-          <w:numId w:val="1"/>
+          <w:numId w:val="2"/>
         </w:numPr>
         <w:jc w:val="both"/>
         <w:rPr>
@@ -191,14 +191,10 @@
         <w:pStyle w:val="Normal"/>
         <w:numPr>
           <w:ilvl w:val="0"/>
-          <w:numId w:val="1"/>
+          <w:numId w:val="2"/>
         </w:numPr>
         <w:jc w:val="both"/>
-        <w:rPr>
-          <w:sz w:val="32"/>
-          <w:szCs w:val="32"/>
-          <w:u w:val="none"/>
-        </w:rPr>
+        <w:rPr/>
       </w:pPr>
       <w:r>
         <w:rPr>
@@ -207,6 +203,25 @@
           <w:u w:val="none"/>
         </w:rPr>
         <w:t>On touching the view, the application displays the charge for each battery alone.</w:t>
+      </w:r>
+    </w:p>
+    <w:p>
+      <w:pPr>
+        <w:pStyle w:val="Normal"/>
+        <w:numPr>
+          <w:ilvl w:val="0"/>
+          <w:numId w:val="2"/>
+        </w:numPr>
+        <w:jc w:val="both"/>
+        <w:rPr/>
+      </w:pPr>
+      <w:r>
+        <w:rPr>
+          <w:sz w:val="32"/>
+          <w:szCs w:val="32"/>
+          <w:u w:val="none"/>
+        </w:rPr>
+        <w:t>There is an options menu on the right side of the action bar for the user to change the config data such as the max charge for the batteries and to try to reconnect or change the connection information to the arduino.</w:t>
       </w:r>
     </w:p>
     <w:p>
@@ -648,160 +663,16 @@
           <w:szCs w:val="32"/>
           <w:u w:val="single"/>
         </w:rPr>
-      </w:r>
-    </w:p>
-    <w:p>
-      <w:pPr>
-        <w:pStyle w:val="Normal"/>
-        <w:jc w:val="left"/>
-        <w:rPr>
-          <w:sz w:val="32"/>
-          <w:szCs w:val="32"/>
-          <w:u w:val="single"/>
-        </w:rPr>
-      </w:pPr>
-      <w:r>
-        <w:rPr>
-          <w:sz w:val="32"/>
-          <w:szCs w:val="32"/>
-          <w:u w:val="single"/>
-        </w:rPr>
-      </w:r>
-    </w:p>
-    <w:p>
-      <w:pPr>
-        <w:pStyle w:val="Normal"/>
-        <w:jc w:val="left"/>
-        <w:rPr>
-          <w:sz w:val="32"/>
-          <w:szCs w:val="32"/>
-          <w:u w:val="single"/>
-        </w:rPr>
-      </w:pPr>
-      <w:r>
-        <w:rPr>
-          <w:sz w:val="32"/>
-          <w:szCs w:val="32"/>
-          <w:u w:val="single"/>
-        </w:rPr>
-      </w:r>
-    </w:p>
-    <w:p>
-      <w:pPr>
-        <w:pStyle w:val="Normal"/>
-        <w:jc w:val="left"/>
-        <w:rPr>
-          <w:sz w:val="32"/>
-          <w:szCs w:val="32"/>
-          <w:u w:val="single"/>
-        </w:rPr>
-      </w:pPr>
-      <w:r>
-        <w:rPr>
-          <w:sz w:val="32"/>
-          <w:szCs w:val="32"/>
-          <w:u w:val="single"/>
-        </w:rPr>
-      </w:r>
-    </w:p>
-    <w:p>
-      <w:pPr>
-        <w:pStyle w:val="Normal"/>
-        <w:jc w:val="left"/>
-        <w:rPr>
-          <w:sz w:val="32"/>
-          <w:szCs w:val="32"/>
-          <w:u w:val="single"/>
-        </w:rPr>
-      </w:pPr>
-      <w:r>
-        <w:rPr>
-          <w:sz w:val="32"/>
-          <w:szCs w:val="32"/>
-          <w:u w:val="single"/>
-        </w:rPr>
-      </w:r>
-    </w:p>
-    <w:p>
-      <w:pPr>
-        <w:pStyle w:val="Normal"/>
-        <w:jc w:val="left"/>
-        <w:rPr>
-          <w:sz w:val="32"/>
-          <w:szCs w:val="32"/>
-          <w:u w:val="single"/>
-        </w:rPr>
-      </w:pPr>
-      <w:r>
-        <w:rPr>
-          <w:sz w:val="32"/>
-          <w:szCs w:val="32"/>
-          <w:u w:val="single"/>
-        </w:rPr>
-      </w:r>
-    </w:p>
-    <w:p>
-      <w:pPr>
-        <w:pStyle w:val="Normal"/>
-        <w:jc w:val="left"/>
-        <w:rPr>
-          <w:sz w:val="32"/>
-          <w:szCs w:val="32"/>
-          <w:u w:val="single"/>
-        </w:rPr>
-      </w:pPr>
-      <w:r>
-        <w:rPr>
-          <w:sz w:val="32"/>
-          <w:szCs w:val="32"/>
-          <w:u w:val="single"/>
-        </w:rPr>
-      </w:r>
-    </w:p>
-    <w:p>
-      <w:pPr>
-        <w:pStyle w:val="Normal"/>
-        <w:jc w:val="left"/>
-        <w:rPr>
-          <w:sz w:val="32"/>
-          <w:szCs w:val="32"/>
-          <w:u w:val="single"/>
-        </w:rPr>
-      </w:pPr>
-      <w:r>
-        <w:rPr>
-          <w:sz w:val="32"/>
-          <w:szCs w:val="32"/>
-          <w:u w:val="single"/>
-        </w:rPr>
-      </w:r>
-    </w:p>
-    <w:p>
-      <w:pPr>
-        <w:pStyle w:val="Normal"/>
-        <w:jc w:val="left"/>
-        <w:rPr>
-          <w:sz w:val="32"/>
-          <w:szCs w:val="32"/>
-          <w:u w:val="single"/>
-        </w:rPr>
-      </w:pPr>
-      <w:r>
-        <w:rPr>
-          <w:sz w:val="32"/>
-          <w:szCs w:val="32"/>
-          <w:u w:val="single"/>
-        </w:rPr>
         <w:drawing>
           <wp:anchor behindDoc="0" distT="0" distB="0" distL="0" distR="0" simplePos="0" locked="0" layoutInCell="1" allowOverlap="1" relativeHeight="6">
             <wp:simplePos x="0" y="0"/>
             <wp:positionH relativeFrom="column">
-              <wp:posOffset>111125</wp:posOffset>
+              <wp:posOffset>47625</wp:posOffset>
             </wp:positionH>
             <wp:positionV relativeFrom="paragraph">
-              <wp:posOffset>78105</wp:posOffset>
+              <wp:posOffset>19050</wp:posOffset>
             </wp:positionV>
-            <wp:extent cx="2624455" cy="4665345"/>
+            <wp:extent cx="2390140" cy="4249420"/>
             <wp:effectExtent l="0" t="0" r="0" b="0"/>
             <wp:wrapSquare wrapText="largest"/>
             <wp:docPr id="4" name="Image2" descr=""/>
@@ -826,7 +697,7 @@
                   <pic:spPr bwMode="auto">
                     <a:xfrm>
                       <a:off x="0" y="0"/>
-                      <a:ext cx="2624455" cy="4665345"/>
+                      <a:ext cx="2390140" cy="4249420"/>
                     </a:xfrm>
                     <a:prstGeom prst="rect">
                       <a:avLst/>
@@ -841,12 +712,12 @@
           <wp:anchor behindDoc="0" distT="0" distB="0" distL="0" distR="0" simplePos="0" locked="0" layoutInCell="1" allowOverlap="1" relativeHeight="7">
             <wp:simplePos x="0" y="0"/>
             <wp:positionH relativeFrom="column">
-              <wp:posOffset>3617595</wp:posOffset>
+              <wp:posOffset>3930015</wp:posOffset>
             </wp:positionH>
             <wp:positionV relativeFrom="paragraph">
-              <wp:posOffset>117475</wp:posOffset>
+              <wp:posOffset>17780</wp:posOffset>
             </wp:positionV>
-            <wp:extent cx="2611120" cy="4641850"/>
+            <wp:extent cx="2391410" cy="4250690"/>
             <wp:effectExtent l="0" t="0" r="0" b="0"/>
             <wp:wrapSquare wrapText="largest"/>
             <wp:docPr id="5" name="Image3" descr=""/>
@@ -871,7 +742,7 @@
                   <pic:spPr bwMode="auto">
                     <a:xfrm>
                       <a:off x="0" y="0"/>
-                      <a:ext cx="2611120" cy="4641850"/>
+                      <a:ext cx="2391410" cy="4250690"/>
                     </a:xfrm>
                     <a:prstGeom prst="rect">
                       <a:avLst/>
@@ -1134,6 +1005,186 @@
           <w:szCs w:val="32"/>
           <w:u w:val="single"/>
         </w:rPr>
+      </w:r>
+    </w:p>
+    <w:p>
+      <w:pPr>
+        <w:pStyle w:val="Normal"/>
+        <w:jc w:val="left"/>
+        <w:rPr>
+          <w:sz w:val="32"/>
+          <w:szCs w:val="32"/>
+          <w:u w:val="single"/>
+        </w:rPr>
+      </w:pPr>
+      <w:r>
+        <w:rPr>
+          <w:sz w:val="32"/>
+          <w:szCs w:val="32"/>
+          <w:u w:val="single"/>
+        </w:rPr>
+      </w:r>
+    </w:p>
+    <w:p>
+      <w:pPr>
+        <w:pStyle w:val="Normal"/>
+        <w:jc w:val="left"/>
+        <w:rPr>
+          <w:sz w:val="32"/>
+          <w:szCs w:val="32"/>
+          <w:u w:val="single"/>
+        </w:rPr>
+      </w:pPr>
+      <w:r>
+        <w:rPr>
+          <w:sz w:val="32"/>
+          <w:szCs w:val="32"/>
+          <w:u w:val="single"/>
+        </w:rPr>
+      </w:r>
+    </w:p>
+    <w:p>
+      <w:pPr>
+        <w:pStyle w:val="Normal"/>
+        <w:jc w:val="left"/>
+        <w:rPr>
+          <w:sz w:val="32"/>
+          <w:szCs w:val="32"/>
+          <w:u w:val="single"/>
+        </w:rPr>
+      </w:pPr>
+      <w:r>
+        <w:rPr>
+          <w:sz w:val="32"/>
+          <w:szCs w:val="32"/>
+          <w:u w:val="single"/>
+        </w:rPr>
+      </w:r>
+    </w:p>
+    <w:p>
+      <w:pPr>
+        <w:pStyle w:val="Normal"/>
+        <w:jc w:val="left"/>
+        <w:rPr>
+          <w:sz w:val="32"/>
+          <w:szCs w:val="32"/>
+          <w:u w:val="single"/>
+        </w:rPr>
+      </w:pPr>
+      <w:r>
+        <w:rPr>
+          <w:sz w:val="32"/>
+          <w:szCs w:val="32"/>
+          <w:u w:val="single"/>
+        </w:rPr>
+      </w:r>
+    </w:p>
+    <w:p>
+      <w:pPr>
+        <w:pStyle w:val="Normal"/>
+        <w:jc w:val="left"/>
+        <w:rPr>
+          <w:sz w:val="32"/>
+          <w:szCs w:val="32"/>
+          <w:u w:val="single"/>
+        </w:rPr>
+      </w:pPr>
+      <w:r>
+        <w:rPr>
+          <w:sz w:val="32"/>
+          <w:szCs w:val="32"/>
+          <w:u w:val="single"/>
+        </w:rPr>
+        <w:drawing>
+          <wp:anchor behindDoc="0" distT="0" distB="0" distL="0" distR="0" simplePos="0" locked="0" layoutInCell="1" allowOverlap="1" relativeHeight="10">
+            <wp:simplePos x="0" y="0"/>
+            <wp:positionH relativeFrom="column">
+              <wp:posOffset>130810</wp:posOffset>
+            </wp:positionH>
+            <wp:positionV relativeFrom="paragraph">
+              <wp:posOffset>1905</wp:posOffset>
+            </wp:positionV>
+            <wp:extent cx="2261870" cy="4019550"/>
+            <wp:effectExtent l="0" t="0" r="0" b="0"/>
+            <wp:wrapSquare wrapText="largest"/>
+            <wp:docPr id="6" name="Image9" descr=""/>
+            <wp:cNvGraphicFramePr>
+              <a:graphicFrameLocks xmlns:a="http://schemas.openxmlformats.org/drawingml/2006/main" noChangeAspect="1"/>
+            </wp:cNvGraphicFramePr>
+            <a:graphic xmlns:a="http://schemas.openxmlformats.org/drawingml/2006/main">
+              <a:graphicData uri="http://schemas.openxmlformats.org/drawingml/2006/picture">
+                <pic:pic xmlns:pic="http://schemas.openxmlformats.org/drawingml/2006/picture">
+                  <pic:nvPicPr>
+                    <pic:cNvPr id="6" name="Image9" descr=""/>
+                    <pic:cNvPicPr>
+                      <a:picLocks noChangeAspect="1" noChangeArrowheads="1"/>
+                    </pic:cNvPicPr>
+                  </pic:nvPicPr>
+                  <pic:blipFill>
+                    <a:blip r:embed="rId7"/>
+                    <a:stretch>
+                      <a:fillRect/>
+                    </a:stretch>
+                  </pic:blipFill>
+                  <pic:spPr bwMode="auto">
+                    <a:xfrm>
+                      <a:off x="0" y="0"/>
+                      <a:ext cx="2261870" cy="4019550"/>
+                    </a:xfrm>
+                    <a:prstGeom prst="rect">
+                      <a:avLst/>
+                    </a:prstGeom>
+                  </pic:spPr>
+                </pic:pic>
+              </a:graphicData>
+            </a:graphic>
+          </wp:anchor>
+        </w:drawing>
+        <w:drawing>
+          <wp:anchor behindDoc="0" distT="0" distB="0" distL="0" distR="0" simplePos="0" locked="0" layoutInCell="1" allowOverlap="1" relativeHeight="11">
+            <wp:simplePos x="0" y="0"/>
+            <wp:positionH relativeFrom="column">
+              <wp:posOffset>3968750</wp:posOffset>
+            </wp:positionH>
+            <wp:positionV relativeFrom="paragraph">
+              <wp:posOffset>635</wp:posOffset>
+            </wp:positionV>
+            <wp:extent cx="2252345" cy="4003675"/>
+            <wp:effectExtent l="0" t="0" r="0" b="0"/>
+            <wp:wrapSquare wrapText="largest"/>
+            <wp:docPr id="7" name="Image10" descr=""/>
+            <wp:cNvGraphicFramePr>
+              <a:graphicFrameLocks xmlns:a="http://schemas.openxmlformats.org/drawingml/2006/main" noChangeAspect="1"/>
+            </wp:cNvGraphicFramePr>
+            <a:graphic xmlns:a="http://schemas.openxmlformats.org/drawingml/2006/main">
+              <a:graphicData uri="http://schemas.openxmlformats.org/drawingml/2006/picture">
+                <pic:pic xmlns:pic="http://schemas.openxmlformats.org/drawingml/2006/picture">
+                  <pic:nvPicPr>
+                    <pic:cNvPr id="7" name="Image10" descr=""/>
+                    <pic:cNvPicPr>
+                      <a:picLocks noChangeAspect="1" noChangeArrowheads="1"/>
+                    </pic:cNvPicPr>
+                  </pic:nvPicPr>
+                  <pic:blipFill>
+                    <a:blip r:embed="rId8"/>
+                    <a:stretch>
+                      <a:fillRect/>
+                    </a:stretch>
+                  </pic:blipFill>
+                  <pic:spPr bwMode="auto">
+                    <a:xfrm>
+                      <a:off x="0" y="0"/>
+                      <a:ext cx="2252345" cy="4003675"/>
+                    </a:xfrm>
+                    <a:prstGeom prst="rect">
+                      <a:avLst/>
+                    </a:prstGeom>
+                  </pic:spPr>
+                </pic:pic>
+              </a:graphicData>
+            </a:graphic>
+          </wp:anchor>
+        </w:drawing>
       </w:r>
     </w:p>
     <w:p>
@@ -1467,7 +1518,7 @@
             <wp:extent cx="6332220" cy="4759325"/>
             <wp:effectExtent l="0" t="0" r="0" b="0"/>
             <wp:wrapSquare wrapText="largest"/>
-            <wp:docPr id="6" name="Image1" descr=""/>
+            <wp:docPr id="8" name="Image1" descr=""/>
             <wp:cNvGraphicFramePr>
               <a:graphicFrameLocks xmlns:a="http://schemas.openxmlformats.org/drawingml/2006/main" noChangeAspect="1"/>
             </wp:cNvGraphicFramePr>
@@ -1475,13 +1526,13 @@
               <a:graphicData uri="http://schemas.openxmlformats.org/drawingml/2006/picture">
                 <pic:pic xmlns:pic="http://schemas.openxmlformats.org/drawingml/2006/picture">
                   <pic:nvPicPr>
-                    <pic:cNvPr id="6" name="Image1" descr=""/>
+                    <pic:cNvPr id="8" name="Image1" descr=""/>
                     <pic:cNvPicPr>
                       <a:picLocks noChangeAspect="1" noChangeArrowheads="1"/>
                     </pic:cNvPicPr>
                   </pic:nvPicPr>
                   <pic:blipFill>
-                    <a:blip r:embed="rId7"/>
+                    <a:blip r:embed="rId9"/>
                     <a:stretch>
                       <a:fillRect/>
                     </a:stretch>
@@ -1780,7 +1831,7 @@
         <w:pStyle w:val="Normal"/>
         <w:numPr>
           <w:ilvl w:val="0"/>
-          <w:numId w:val="2"/>
+          <w:numId w:val="1"/>
         </w:numPr>
         <w:jc w:val="both"/>
         <w:rPr>
@@ -1808,7 +1859,7 @@
         <w:pStyle w:val="Normal"/>
         <w:numPr>
           <w:ilvl w:val="0"/>
-          <w:numId w:val="2"/>
+          <w:numId w:val="1"/>
         </w:numPr>
         <w:jc w:val="both"/>
         <w:rPr>
@@ -1997,7 +2048,7 @@
             <wp:extent cx="5749925" cy="4578985"/>
             <wp:effectExtent l="0" t="0" r="0" b="0"/>
             <wp:wrapSquare wrapText="largest"/>
-            <wp:docPr id="7" name="Image7" descr=""/>
+            <wp:docPr id="9" name="Image7" descr=""/>
             <wp:cNvGraphicFramePr>
               <a:graphicFrameLocks xmlns:a="http://schemas.openxmlformats.org/drawingml/2006/main" noChangeAspect="1"/>
             </wp:cNvGraphicFramePr>
@@ -2005,13 +2056,13 @@
               <a:graphicData uri="http://schemas.openxmlformats.org/drawingml/2006/picture">
                 <pic:pic xmlns:pic="http://schemas.openxmlformats.org/drawingml/2006/picture">
                   <pic:nvPicPr>
-                    <pic:cNvPr id="7" name="Image7" descr=""/>
+                    <pic:cNvPr id="9" name="Image7" descr=""/>
                     <pic:cNvPicPr>
                       <a:picLocks noChangeAspect="1" noChangeArrowheads="1"/>
                     </pic:cNvPicPr>
                   </pic:nvPicPr>
                   <pic:blipFill>
-                    <a:blip r:embed="rId8"/>
+                    <a:blip r:embed="rId10"/>
                     <a:stretch>
                       <a:fillRect/>
                     </a:stretch>
@@ -2037,7 +2088,7 @@
         <w:pStyle w:val="Normal"/>
         <w:numPr>
           <w:ilvl w:val="0"/>
-          <w:numId w:val="2"/>
+          <w:numId w:val="1"/>
         </w:numPr>
         <w:jc w:val="both"/>
         <w:rPr>
@@ -2065,7 +2116,7 @@
         <w:pStyle w:val="Normal"/>
         <w:numPr>
           <w:ilvl w:val="0"/>
-          <w:numId w:val="2"/>
+          <w:numId w:val="1"/>
         </w:numPr>
         <w:jc w:val="both"/>
         <w:rPr>
@@ -2333,7 +2384,7 @@
             <wp:extent cx="3433445" cy="2403475"/>
             <wp:effectExtent l="0" t="0" r="0" b="0"/>
             <wp:wrapSquare wrapText="largest"/>
-            <wp:docPr id="8" name="Image8" descr=""/>
+            <wp:docPr id="10" name="Image8" descr=""/>
             <wp:cNvGraphicFramePr>
               <a:graphicFrameLocks xmlns:a="http://schemas.openxmlformats.org/drawingml/2006/main" noChangeAspect="1"/>
             </wp:cNvGraphicFramePr>
@@ -2341,13 +2392,13 @@
               <a:graphicData uri="http://schemas.openxmlformats.org/drawingml/2006/picture">
                 <pic:pic xmlns:pic="http://schemas.openxmlformats.org/drawingml/2006/picture">
                   <pic:nvPicPr>
-                    <pic:cNvPr id="8" name="Image8" descr=""/>
+                    <pic:cNvPr id="10" name="Image8" descr=""/>
                     <pic:cNvPicPr>
                       <a:picLocks noChangeAspect="1" noChangeArrowheads="1"/>
                     </pic:cNvPicPr>
                   </pic:nvPicPr>
                   <pic:blipFill>
-                    <a:blip r:embed="rId9"/>
+                    <a:blip r:embed="rId11"/>
                     <a:stretch>
                       <a:fillRect/>
                     </a:stretch>
@@ -2686,14 +2737,7 @@
         </w:numPr>
         <w:ind w:hanging="0"/>
         <w:jc w:val="both"/>
-        <w:rPr>
-          <w:b w:val="false"/>
-          <w:b w:val="false"/>
-          <w:bCs w:val="false"/>
-          <w:sz w:val="32"/>
-          <w:szCs w:val="32"/>
-          <w:u w:val="none"/>
-        </w:rPr>
+        <w:rPr/>
       </w:pPr>
       <w:r>
         <w:rPr>
@@ -2843,6 +2887,7 @@
         </w:tabs>
         <w:ind w:left="720" w:hanging="360"/>
       </w:pPr>
+      <w:rPr/>
     </w:lvl>
     <w:lvl w:ilvl="1">
       <w:start w:val="1"/>
@@ -2855,6 +2900,7 @@
         </w:tabs>
         <w:ind w:left="1080" w:hanging="360"/>
       </w:pPr>
+      <w:rPr/>
     </w:lvl>
     <w:lvl w:ilvl="2">
       <w:start w:val="1"/>
@@ -2867,6 +2913,7 @@
         </w:tabs>
         <w:ind w:left="1440" w:hanging="360"/>
       </w:pPr>
+      <w:rPr/>
     </w:lvl>
     <w:lvl w:ilvl="3">
       <w:start w:val="1"/>
@@ -2879,6 +2926,7 @@
         </w:tabs>
         <w:ind w:left="1800" w:hanging="360"/>
       </w:pPr>
+      <w:rPr/>
     </w:lvl>
     <w:lvl w:ilvl="4">
       <w:start w:val="1"/>
@@ -2891,6 +2939,7 @@
         </w:tabs>
         <w:ind w:left="2160" w:hanging="360"/>
       </w:pPr>
+      <w:rPr/>
     </w:lvl>
     <w:lvl w:ilvl="5">
       <w:start w:val="1"/>
@@ -2903,6 +2952,7 @@
         </w:tabs>
         <w:ind w:left="2520" w:hanging="360"/>
       </w:pPr>
+      <w:rPr/>
     </w:lvl>
     <w:lvl w:ilvl="6">
       <w:start w:val="1"/>
@@ -2915,6 +2965,7 @@
         </w:tabs>
         <w:ind w:left="2880" w:hanging="360"/>
       </w:pPr>
+      <w:rPr/>
     </w:lvl>
     <w:lvl w:ilvl="7">
       <w:start w:val="1"/>
@@ -2927,6 +2978,7 @@
         </w:tabs>
         <w:ind w:left="3240" w:hanging="360"/>
       </w:pPr>
+      <w:rPr/>
     </w:lvl>
     <w:lvl w:ilvl="8">
       <w:start w:val="1"/>
@@ -2939,6 +2991,7 @@
         </w:tabs>
         <w:ind w:left="3600" w:hanging="360"/>
       </w:pPr>
+      <w:rPr/>
     </w:lvl>
   </w:abstractNum>
   <w:abstractNum w:abstractNumId="3">

</xml_diff>